<commit_message>
update BeanFactory y agendav2 apuntes
</commit_message>
<xml_diff>
--- a/MisApuntesJava/Ejercicio agendaV2 (hibernate,JPQL,Maven).docx
+++ b/MisApuntesJava/Ejercicio agendaV2 (hibernate,JPQL,Maven).docx
@@ -291,7 +291,7 @@
       <w:pPr>
         <w:numPr>
           <w:ilvl w:val="0"/>
-          <w:numId w:val="1"/>
+          <w:numId w:val="2"/>
         </w:numPr>
         <w:ind w:left="720" w:hanging="360"/>
         <w:rPr>
@@ -320,10 +320,107 @@
     </w:p>
     <w:p>
       <w:pPr>
+        <w:numPr>
+          <w:ilvl w:val="0"/>
+          <w:numId w:val="2"/>
+        </w:numPr>
+        <w:ind w:left="720" w:hanging="360"/>
+        <w:rPr>
+          <w:u w:val="none"/>
+        </w:rPr>
+      </w:pPr>
+      <w:r>
+        <w:rPr>
+          <w:b w:val="1"/>
+          <w:rtl w:val="0"/>
+        </w:rPr>
+        <w:t xml:space="preserve">pom.xm</w:t>
+      </w:r>
+      <w:r>
+        <w:rPr>
+          <w:rtl w:val="0"/>
+        </w:rPr>
+        <w:t xml:space="preserve">l generado por Maven.</w:t>
+      </w:r>
+    </w:p>
+    <w:p>
+      <w:pPr>
+        <w:rPr/>
+      </w:pPr>
+      <w:r>
+        <w:rPr>
+          <w:rtl w:val="0"/>
+        </w:rPr>
+      </w:r>
+    </w:p>
+    <w:p>
+      <w:pPr>
+        <w:widowControl w:val="0"/>
+        <w:spacing w:after="240" w:line="275.9999942779541" w:lineRule="auto"/>
+        <w:rPr/>
+      </w:pPr>
+      <w:r>
+        <w:rPr>
+          <w:rFonts w:ascii="Google Sans Text" w:cs="Google Sans Text" w:eastAsia="Google Sans Text" w:hAnsi="Google Sans Text"/>
+          <w:color w:val="1b1c1d"/>
+          <w:rtl w:val="0"/>
+        </w:rPr>
+        <w:t xml:space="preserve">Las carpetas principales  serán(con dominio</w:t>
+      </w:r>
+      <w:r>
+        <w:rPr>
+          <w:color w:val="4a86e8"/>
+          <w:rtl w:val="0"/>
+        </w:rPr>
+        <w:t xml:space="preserve"> com.curso getafe.agenda </w:t>
+      </w:r>
+      <w:r>
+        <w:rPr>
+          <w:rtl w:val="0"/>
+        </w:rPr>
+        <w:t xml:space="preserve">(esto asegura que no hay ningún proyecto igual en el mundo):</w:t>
+      </w:r>
+    </w:p>
+    <w:p>
+      <w:pPr>
+        <w:pStyle w:val="Heading5"/>
+        <w:widowControl w:val="0"/>
+        <w:numPr>
+          <w:ilvl w:val="0"/>
+          <w:numId w:val="4"/>
+        </w:numPr>
+        <w:spacing w:after="240" w:line="275.9999942779541" w:lineRule="auto"/>
+        <w:ind w:left="720" w:hanging="360"/>
+        <w:rPr/>
+      </w:pPr>
+      <w:bookmarkStart w:colFirst="0" w:colLast="0" w:name="_e89x94c8kcs" w:id="4"/>
+      <w:bookmarkEnd w:id="4"/>
+      <w:r>
+        <w:rPr>
+          <w:rtl w:val="0"/>
+        </w:rPr>
+        <w:t xml:space="preserve">com.cursogetafe.agenda.config: </w:t>
+      </w:r>
+    </w:p>
+    <w:p>
+      <w:pPr>
+        <w:ind w:left="720" w:firstLine="0"/>
+        <w:rPr/>
+      </w:pPr>
+      <w:r>
+        <w:rPr>
+          <w:rtl w:val="0"/>
+        </w:rPr>
+      </w:r>
+    </w:p>
+    <w:p>
+      <w:pPr>
+        <w:widowControl w:val="0"/>
         <w:numPr>
           <w:ilvl w:val="0"/>
           <w:numId w:val="1"/>
         </w:numPr>
+        <w:spacing w:after="240" w:line="275.9999942779541" w:lineRule="auto"/>
         <w:ind w:left="720" w:hanging="360"/>
         <w:rPr>
           <w:u w:val="none"/>
@@ -331,54 +428,176 @@
       </w:pPr>
       <w:r>
         <w:rPr>
-          <w:b w:val="1"/>
-          <w:rtl w:val="0"/>
-        </w:rPr>
-        <w:t xml:space="preserve">pom.xm</w:t>
-      </w:r>
-      <w:r>
-        <w:rPr>
-          <w:rtl w:val="0"/>
-        </w:rPr>
-        <w:t xml:space="preserve">l generado por Maven.</w:t>
-      </w:r>
-    </w:p>
-    <w:p>
-      <w:pPr>
-        <w:rPr/>
-      </w:pPr>
-      <w:r>
-        <w:rPr>
-          <w:rtl w:val="0"/>
-        </w:rPr>
-      </w:r>
-    </w:p>
-    <w:p>
-      <w:pPr>
-        <w:widowControl w:val="0"/>
-        <w:spacing w:after="240" w:line="275.9999942779541" w:lineRule="auto"/>
-        <w:rPr/>
-      </w:pPr>
-      <w:r>
-        <w:rPr>
-          <w:rFonts w:ascii="Google Sans Text" w:cs="Google Sans Text" w:eastAsia="Google Sans Text" w:hAnsi="Google Sans Text"/>
-          <w:color w:val="1b1c1d"/>
-          <w:rtl w:val="0"/>
-        </w:rPr>
-        <w:t xml:space="preserve">Las carpetas principales  serán(con dominio</w:t>
+          <w:rtl w:val="0"/>
+        </w:rPr>
+        <w:t xml:space="preserve"> Archivo </w:t>
+      </w:r>
+      <w:r>
+        <w:rPr>
+          <w:b w:val="1"/>
+          <w:rtl w:val="0"/>
+        </w:rPr>
+        <w:t xml:space="preserve">Config</w:t>
+      </w:r>
+      <w:r>
+        <w:rPr>
+          <w:rtl w:val="0"/>
+        </w:rPr>
+        <w:t xml:space="preserve">:</w:t>
+      </w:r>
+    </w:p>
+    <w:p>
+      <w:pPr>
+        <w:widowControl w:val="0"/>
+        <w:spacing w:after="240" w:line="275.9999942779541" w:lineRule="auto"/>
+        <w:ind w:left="720" w:firstLine="0"/>
+        <w:rPr/>
+      </w:pPr>
+      <w:r>
+        <w:rPr>
+          <w:rtl w:val="0"/>
+        </w:rPr>
+        <w:t xml:space="preserve">Crea usando singleton(asegura que sea único y no haya copias), un</w:t>
       </w:r>
       <w:r>
         <w:rPr>
           <w:color w:val="4a86e8"/>
           <w:rtl w:val="0"/>
         </w:rPr>
-        <w:t xml:space="preserve"> com.curso getafe.agenda </w:t>
-      </w:r>
-      <w:r>
-        <w:rPr>
-          <w:rtl w:val="0"/>
-        </w:rPr>
-        <w:t xml:space="preserve">(esto asegura que no hay ningún proyecto igual en el mundo):</w:t>
+        <w:t xml:space="preserve"> EntityManagerFactory</w:t>
+      </w:r>
+      <w:r>
+        <w:rPr>
+          <w:rtl w:val="0"/>
+        </w:rPr>
+        <w:t xml:space="preserve"> (Equivale a la gestión de conexiones, es decir un DataSource o Pool).</w:t>
+      </w:r>
+    </w:p>
+    <w:p>
+      <w:pPr>
+        <w:widowControl w:val="0"/>
+        <w:spacing w:after="240" w:line="275.9999942779541" w:lineRule="auto"/>
+        <w:ind w:left="1440" w:firstLine="0"/>
+        <w:rPr/>
+      </w:pPr>
+      <w:r>
+        <w:rPr>
+          <w:rtl w:val="0"/>
+        </w:rPr>
+        <w:t xml:space="preserve">Tiene 2 métodos : </w:t>
+      </w:r>
+    </w:p>
+    <w:p>
+      <w:pPr>
+        <w:widowControl w:val="0"/>
+        <w:numPr>
+          <w:ilvl w:val="2"/>
+          <w:numId w:val="1"/>
+        </w:numPr>
+        <w:spacing w:after="0" w:afterAutospacing="0" w:line="275.9999942779541" w:lineRule="auto"/>
+        <w:ind w:left="2160" w:hanging="360"/>
+        <w:rPr>
+          <w:u w:val="none"/>
+        </w:rPr>
+      </w:pPr>
+      <w:r>
+        <w:rPr>
+          <w:color w:val="4a86e8"/>
+          <w:rtl w:val="0"/>
+        </w:rPr>
+        <w:t xml:space="preserve">getDataSource()</w:t>
+      </w:r>
+      <w:r>
+        <w:rPr>
+          <w:rtl w:val="0"/>
+        </w:rPr>
+        <w:t xml:space="preserve"> crea el data source con las propiedades que necesita para conectarse(URL, Driver,usuario, password)</w:t>
+      </w:r>
+    </w:p>
+    <w:p>
+      <w:pPr>
+        <w:widowControl w:val="0"/>
+        <w:numPr>
+          <w:ilvl w:val="2"/>
+          <w:numId w:val="1"/>
+        </w:numPr>
+        <w:spacing w:after="240" w:line="275.9999942779541" w:lineRule="auto"/>
+        <w:ind w:left="2160" w:hanging="360"/>
+        <w:rPr>
+          <w:u w:val="none"/>
+        </w:rPr>
+      </w:pPr>
+      <w:r>
+        <w:rPr>
+          <w:color w:val="4a86e8"/>
+          <w:rtl w:val="0"/>
+        </w:rPr>
+        <w:t xml:space="preserve">getProperties()</w:t>
+      </w:r>
+      <w:r>
+        <w:rPr>
+          <w:rtl w:val="0"/>
+        </w:rPr>
+        <w:t xml:space="preserve"> ayuda a obtener los valores para el data source leyendo del archivo properties (app.properties usando FileReader de Java)</w:t>
+      </w:r>
+    </w:p>
+    <w:p>
+      <w:pPr>
+        <w:widowControl w:val="0"/>
+        <w:spacing w:after="240" w:line="275.9999942779541" w:lineRule="auto"/>
+        <w:ind w:left="1440" w:firstLine="0"/>
+        <w:rPr/>
+      </w:pPr>
+      <w:r>
+        <w:rPr>
+          <w:rtl w:val="0"/>
+        </w:rPr>
+      </w:r>
+    </w:p>
+    <w:p>
+      <w:pPr>
+        <w:widowControl w:val="0"/>
+        <w:numPr>
+          <w:ilvl w:val="0"/>
+          <w:numId w:val="1"/>
+        </w:numPr>
+        <w:spacing w:after="240" w:line="275.9999942779541" w:lineRule="auto"/>
+        <w:ind w:left="720" w:hanging="360"/>
+        <w:rPr>
+          <w:u w:val="none"/>
+        </w:rPr>
+      </w:pPr>
+      <w:r>
+        <w:rPr>
+          <w:rtl w:val="0"/>
+        </w:rPr>
+        <w:t xml:space="preserve">Archivo</w:t>
+      </w:r>
+      <w:r>
+        <w:rPr>
+          <w:b w:val="1"/>
+          <w:rtl w:val="0"/>
+        </w:rPr>
+        <w:t xml:space="preserve"> BeanFactory:</w:t>
+      </w:r>
+    </w:p>
+    <w:p>
+      <w:pPr>
+        <w:widowControl w:val="0"/>
+        <w:spacing w:after="240" w:line="275.9999942779541" w:lineRule="auto"/>
+        <w:ind w:left="720" w:firstLine="0"/>
+        <w:rPr/>
+      </w:pPr>
+      <w:r>
+        <w:rPr>
+          <w:rtl w:val="0"/>
+        </w:rPr>
+        <w:t xml:space="preserve">Contiene los métodos que reciben el valor del archivo app.properties, devolviendo el valor a las respectivas clases mediante métodos estáticos.</w:t>
+      </w:r>
+      <w:r>
+        <w:rPr>
+          <w:rtl w:val="0"/>
+        </w:rPr>
       </w:r>
     </w:p>
     <w:p>
@@ -390,127 +609,6 @@
           <w:numId w:val="4"/>
         </w:numPr>
         <w:spacing w:after="240" w:line="275.9999942779541" w:lineRule="auto"/>
-        <w:ind w:left="720" w:hanging="360"/>
-        <w:rPr/>
-      </w:pPr>
-      <w:bookmarkStart w:colFirst="0" w:colLast="0" w:name="_e89x94c8kcs" w:id="4"/>
-      <w:bookmarkEnd w:id="4"/>
-      <w:r>
-        <w:rPr>
-          <w:rtl w:val="0"/>
-        </w:rPr>
-        <w:t xml:space="preserve">com.cursogetafe.agenda.config: </w:t>
-      </w:r>
-    </w:p>
-    <w:p>
-      <w:pPr>
-        <w:widowControl w:val="0"/>
-        <w:spacing w:after="240" w:line="275.9999942779541" w:lineRule="auto"/>
-        <w:ind w:left="720" w:firstLine="0"/>
-        <w:rPr/>
-      </w:pPr>
-      <w:r>
-        <w:rPr>
-          <w:rtl w:val="0"/>
-        </w:rPr>
-        <w:t xml:space="preserve">contiene el archivo Config, crea usando singleton(asegura que sea único y no haya copias), un</w:t>
-      </w:r>
-      <w:r>
-        <w:rPr>
-          <w:color w:val="4a86e8"/>
-          <w:rtl w:val="0"/>
-        </w:rPr>
-        <w:t xml:space="preserve"> EntityManagerFactory</w:t>
-      </w:r>
-      <w:r>
-        <w:rPr>
-          <w:rtl w:val="0"/>
-        </w:rPr>
-        <w:t xml:space="preserve"> (Equivale a la gestión de conexiones, es decir un DataSource o Pool).</w:t>
-      </w:r>
-    </w:p>
-    <w:p>
-      <w:pPr>
-        <w:widowControl w:val="0"/>
-        <w:spacing w:after="240" w:line="275.9999942779541" w:lineRule="auto"/>
-        <w:ind w:left="720" w:firstLine="0"/>
-        <w:rPr/>
-      </w:pPr>
-      <w:r>
-        <w:rPr>
-          <w:rtl w:val="0"/>
-        </w:rPr>
-        <w:t xml:space="preserve">Tiene 2 métodos : </w:t>
-      </w:r>
-    </w:p>
-    <w:p>
-      <w:pPr>
-        <w:widowControl w:val="0"/>
-        <w:numPr>
-          <w:ilvl w:val="0"/>
-          <w:numId w:val="3"/>
-        </w:numPr>
-        <w:spacing w:after="0" w:afterAutospacing="0" w:line="275.9999942779541" w:lineRule="auto"/>
-        <w:ind w:left="1440" w:hanging="360"/>
-        <w:rPr>
-          <w:u w:val="none"/>
-        </w:rPr>
-      </w:pPr>
-      <w:r>
-        <w:rPr>
-          <w:color w:val="4a86e8"/>
-          <w:rtl w:val="0"/>
-        </w:rPr>
-        <w:t xml:space="preserve">getDataSource()</w:t>
-      </w:r>
-      <w:r>
-        <w:rPr>
-          <w:rtl w:val="0"/>
-        </w:rPr>
-        <w:t xml:space="preserve"> crea el data source con las propiedades que necesita para conectarse(URL, Driver,usuario, password)</w:t>
-      </w:r>
-    </w:p>
-    <w:p>
-      <w:pPr>
-        <w:widowControl w:val="0"/>
-        <w:numPr>
-          <w:ilvl w:val="0"/>
-          <w:numId w:val="3"/>
-        </w:numPr>
-        <w:spacing w:after="0" w:afterAutospacing="0" w:line="275.9999942779541" w:lineRule="auto"/>
-        <w:ind w:left="1440" w:hanging="360"/>
-        <w:rPr>
-          <w:u w:val="none"/>
-        </w:rPr>
-      </w:pPr>
-      <w:r>
-        <w:rPr>
-          <w:color w:val="4a86e8"/>
-          <w:rtl w:val="0"/>
-        </w:rPr>
-        <w:t xml:space="preserve">getProperties()</w:t>
-      </w:r>
-      <w:r>
-        <w:rPr>
-          <w:rtl w:val="0"/>
-        </w:rPr>
-        <w:t xml:space="preserve"> ayuda a obtener los valores para el data source leyendo del archivo properties (app.properties usando FileReader de Java)</w:t>
-      </w:r>
-      <w:r>
-        <w:rPr>
-          <w:rtl w:val="0"/>
-        </w:rPr>
-      </w:r>
-    </w:p>
-    <w:p>
-      <w:pPr>
-        <w:pStyle w:val="Heading5"/>
-        <w:widowControl w:val="0"/>
-        <w:numPr>
-          <w:ilvl w:val="0"/>
-          <w:numId w:val="4"/>
-        </w:numPr>
-        <w:spacing w:after="240" w:before="0" w:beforeAutospacing="0" w:line="275.9999942779541" w:lineRule="auto"/>
         <w:ind w:left="720" w:hanging="360"/>
         <w:rPr>
           <w:b w:val="1"/>
@@ -1064,7 +1162,7 @@
       <w:pPr>
         <w:numPr>
           <w:ilvl w:val="0"/>
-          <w:numId w:val="2"/>
+          <w:numId w:val="3"/>
         </w:numPr>
         <w:ind w:left="1440" w:hanging="360"/>
         <w:rPr>
@@ -1095,7 +1193,7 @@
       <w:pPr>
         <w:numPr>
           <w:ilvl w:val="0"/>
-          <w:numId w:val="2"/>
+          <w:numId w:val="3"/>
         </w:numPr>
         <w:spacing w:after="0" w:afterAutospacing="0"/>
         <w:ind w:left="1440" w:hanging="360"/>
@@ -1392,103 +1490,103 @@
       <w:lvlText w:val="●"/>
       <w:lvlJc w:val="left"/>
       <w:pPr>
+        <w:ind w:left="720" w:hanging="360"/>
+      </w:pPr>
+      <w:rPr>
+        <w:u w:val="none"/>
+      </w:rPr>
+    </w:lvl>
+    <w:lvl w:ilvl="1">
+      <w:start w:val="1"/>
+      <w:numFmt w:val="bullet"/>
+      <w:lvlText w:val="○"/>
+      <w:lvlJc w:val="left"/>
+      <w:pPr>
         <w:ind w:left="1440" w:hanging="360"/>
       </w:pPr>
       <w:rPr>
         <w:u w:val="none"/>
       </w:rPr>
     </w:lvl>
-    <w:lvl w:ilvl="1">
+    <w:lvl w:ilvl="2">
+      <w:start w:val="1"/>
+      <w:numFmt w:val="bullet"/>
+      <w:lvlText w:val="■"/>
+      <w:lvlJc w:val="left"/>
+      <w:pPr>
+        <w:ind w:left="2160" w:hanging="360"/>
+      </w:pPr>
+      <w:rPr>
+        <w:u w:val="none"/>
+      </w:rPr>
+    </w:lvl>
+    <w:lvl w:ilvl="3">
+      <w:start w:val="1"/>
+      <w:numFmt w:val="bullet"/>
+      <w:lvlText w:val="●"/>
+      <w:lvlJc w:val="left"/>
+      <w:pPr>
+        <w:ind w:left="2880" w:hanging="360"/>
+      </w:pPr>
+      <w:rPr>
+        <w:u w:val="none"/>
+      </w:rPr>
+    </w:lvl>
+    <w:lvl w:ilvl="4">
       <w:start w:val="1"/>
       <w:numFmt w:val="bullet"/>
       <w:lvlText w:val="○"/>
       <w:lvlJc w:val="left"/>
       <w:pPr>
-        <w:ind w:left="2160" w:hanging="360"/>
-      </w:pPr>
-      <w:rPr>
-        <w:u w:val="none"/>
-      </w:rPr>
-    </w:lvl>
-    <w:lvl w:ilvl="2">
+        <w:ind w:left="3600" w:hanging="360"/>
+      </w:pPr>
+      <w:rPr>
+        <w:u w:val="none"/>
+      </w:rPr>
+    </w:lvl>
+    <w:lvl w:ilvl="5">
       <w:start w:val="1"/>
       <w:numFmt w:val="bullet"/>
       <w:lvlText w:val="■"/>
       <w:lvlJc w:val="left"/>
       <w:pPr>
-        <w:ind w:left="2880" w:hanging="360"/>
-      </w:pPr>
-      <w:rPr>
-        <w:u w:val="none"/>
-      </w:rPr>
-    </w:lvl>
-    <w:lvl w:ilvl="3">
+        <w:ind w:left="4320" w:hanging="360"/>
+      </w:pPr>
+      <w:rPr>
+        <w:u w:val="none"/>
+      </w:rPr>
+    </w:lvl>
+    <w:lvl w:ilvl="6">
       <w:start w:val="1"/>
       <w:numFmt w:val="bullet"/>
       <w:lvlText w:val="●"/>
       <w:lvlJc w:val="left"/>
       <w:pPr>
-        <w:ind w:left="3600" w:hanging="360"/>
-      </w:pPr>
-      <w:rPr>
-        <w:u w:val="none"/>
-      </w:rPr>
-    </w:lvl>
-    <w:lvl w:ilvl="4">
+        <w:ind w:left="5040" w:hanging="360"/>
+      </w:pPr>
+      <w:rPr>
+        <w:u w:val="none"/>
+      </w:rPr>
+    </w:lvl>
+    <w:lvl w:ilvl="7">
       <w:start w:val="1"/>
       <w:numFmt w:val="bullet"/>
       <w:lvlText w:val="○"/>
       <w:lvlJc w:val="left"/>
       <w:pPr>
-        <w:ind w:left="4320" w:hanging="360"/>
-      </w:pPr>
-      <w:rPr>
-        <w:u w:val="none"/>
-      </w:rPr>
-    </w:lvl>
-    <w:lvl w:ilvl="5">
+        <w:ind w:left="5760" w:hanging="360"/>
+      </w:pPr>
+      <w:rPr>
+        <w:u w:val="none"/>
+      </w:rPr>
+    </w:lvl>
+    <w:lvl w:ilvl="8">
       <w:start w:val="1"/>
       <w:numFmt w:val="bullet"/>
       <w:lvlText w:val="■"/>
       <w:lvlJc w:val="left"/>
       <w:pPr>
-        <w:ind w:left="5040" w:hanging="360"/>
-      </w:pPr>
-      <w:rPr>
-        <w:u w:val="none"/>
-      </w:rPr>
-    </w:lvl>
-    <w:lvl w:ilvl="6">
-      <w:start w:val="1"/>
-      <w:numFmt w:val="bullet"/>
-      <w:lvlText w:val="●"/>
-      <w:lvlJc w:val="left"/>
-      <w:pPr>
-        <w:ind w:left="5760" w:hanging="360"/>
-      </w:pPr>
-      <w:rPr>
-        <w:u w:val="none"/>
-      </w:rPr>
-    </w:lvl>
-    <w:lvl w:ilvl="7">
-      <w:start w:val="1"/>
-      <w:numFmt w:val="bullet"/>
-      <w:lvlText w:val="○"/>
-      <w:lvlJc w:val="left"/>
-      <w:pPr>
         <w:ind w:left="6480" w:hanging="360"/>
-      </w:pPr>
-      <w:rPr>
-        <w:u w:val="none"/>
-      </w:rPr>
-    </w:lvl>
-    <w:lvl w:ilvl="8">
-      <w:start w:val="1"/>
-      <w:numFmt w:val="bullet"/>
-      <w:lvlText w:val="■"/>
-      <w:lvlJc w:val="left"/>
-      <w:pPr>
-        <w:ind w:left="7200" w:hanging="360"/>
       </w:pPr>
       <w:rPr>
         <w:u w:val="none"/>

</xml_diff>